<commit_message>
Etapa 1 - Investigación
</commit_message>
<xml_diff>
--- a/Sem08/Grupo2/informe software III.docx
+++ b/Sem08/Grupo2/informe software III.docx
@@ -2946,7 +2946,6 @@
         <w:rPr>
           <w:b/>
         </w:rPr>
-        <w:lastRenderedPageBreak/>
         <w:t>CAPITULO 2</w:t>
       </w:r>
       <w:bookmarkEnd w:id="5"/>
@@ -3116,7 +3115,7 @@
           <w:sz w:val="24"/>
           <w:szCs w:val="24"/>
         </w:rPr>
-        <w:t xml:space="preserve">Se considera que Bertrand Meyer es el instaurador del término principio de abierto/cerrado, el cual apareció originalmente en su obra </w:t>
+        <w:t>Se considera que Bertrand Meyer es el instaurador del término principio de abierto/cerrado, el cual apareció originalmente en su obra Object-</w:t>
       </w:r>
       <w:proofErr w:type="spellStart"/>
       <w:r>
@@ -3125,7 +3124,7 @@
           <w:sz w:val="24"/>
           <w:szCs w:val="24"/>
         </w:rPr>
-        <w:t>Object-Oriented</w:t>
+        <w:t>Oriented</w:t>
       </w:r>
       <w:proofErr w:type="spellEnd"/>
       <w:r>
@@ -3259,23 +3258,48 @@
           <w:szCs w:val="24"/>
         </w:rPr>
       </w:pPr>
-      <w:bookmarkStart w:id="7" w:name="_GoBack"/>
+    </w:p>
+    <w:p>
+      <w:pPr>
+        <w:pStyle w:val="Ttulo1"/>
+        <w:rPr>
+          <w:b/>
+        </w:rPr>
+      </w:pPr>
+      <w:bookmarkStart w:id="7" w:name="_Toc463450490"/>
+      <w:r>
+        <w:rPr>
+          <w:b/>
+        </w:rPr>
+        <w:t>CAPITULO 3</w:t>
+      </w:r>
       <w:bookmarkEnd w:id="7"/>
     </w:p>
     <w:p>
       <w:pPr>
-        <w:pStyle w:val="Ttulo1"/>
-        <w:rPr>
-          <w:b/>
-        </w:rPr>
-      </w:pPr>
-      <w:bookmarkStart w:id="8" w:name="_Toc463450490"/>
-      <w:r>
-        <w:rPr>
-          <w:b/>
-        </w:rPr>
-        <w:lastRenderedPageBreak/>
-        <w:t>CAPITULO 3</w:t>
+        <w:spacing w:line="360" w:lineRule="auto"/>
+        <w:jc w:val="both"/>
+        <w:rPr>
+          <w:rFonts w:ascii="Arial" w:hAnsi="Arial" w:cs="Arial"/>
+          <w:b/>
+          <w:sz w:val="24"/>
+          <w:szCs w:val="24"/>
+        </w:rPr>
+      </w:pPr>
+    </w:p>
+    <w:p>
+      <w:pPr>
+        <w:pStyle w:val="Ttulo2"/>
+        <w:rPr>
+          <w:b/>
+        </w:rPr>
+      </w:pPr>
+      <w:bookmarkStart w:id="8" w:name="_Toc463450491"/>
+      <w:r>
+        <w:rPr>
+          <w:b/>
+        </w:rPr>
+        <w:t>PRINCIPIO DE SUSTITUCION DE LISKOV</w:t>
       </w:r>
       <w:bookmarkEnd w:id="8"/>
     </w:p>
@@ -3285,34 +3309,6 @@
         <w:jc w:val="both"/>
         <w:rPr>
           <w:rFonts w:ascii="Arial" w:hAnsi="Arial" w:cs="Arial"/>
-          <w:b/>
-          <w:sz w:val="24"/>
-          <w:szCs w:val="24"/>
-        </w:rPr>
-      </w:pPr>
-    </w:p>
-    <w:p>
-      <w:pPr>
-        <w:pStyle w:val="Ttulo2"/>
-        <w:rPr>
-          <w:b/>
-        </w:rPr>
-      </w:pPr>
-      <w:bookmarkStart w:id="9" w:name="_Toc463450491"/>
-      <w:r>
-        <w:rPr>
-          <w:b/>
-        </w:rPr>
-        <w:t>PRINCIPIO DE SUSTITUCION DE LISKOV</w:t>
-      </w:r>
-      <w:bookmarkEnd w:id="9"/>
-    </w:p>
-    <w:p>
-      <w:pPr>
-        <w:spacing w:line="360" w:lineRule="auto"/>
-        <w:jc w:val="both"/>
-        <w:rPr>
-          <w:rFonts w:ascii="Arial" w:hAnsi="Arial" w:cs="Arial"/>
           <w:sz w:val="24"/>
           <w:szCs w:val="24"/>
         </w:rPr>
@@ -3413,25 +3409,7 @@
           <w:sz w:val="24"/>
           <w:szCs w:val="24"/>
         </w:rPr>
-        <w:t xml:space="preserve"> and </w:t>
-      </w:r>
-      <w:proofErr w:type="spellStart"/>
-      <w:r>
-        <w:rPr>
-          <w:rFonts w:ascii="Arial" w:hAnsi="Arial" w:cs="Arial"/>
-          <w:sz w:val="24"/>
-          <w:szCs w:val="24"/>
-        </w:rPr>
-        <w:t>Dependency</w:t>
-      </w:r>
-      <w:proofErr w:type="spellEnd"/>
-      <w:r>
-        <w:rPr>
-          <w:rFonts w:ascii="Arial" w:hAnsi="Arial" w:cs="Arial"/>
-          <w:sz w:val="24"/>
-          <w:szCs w:val="24"/>
-        </w:rPr>
-        <w:t xml:space="preserve"> </w:t>
+        <w:t xml:space="preserve"> and Dependency </w:t>
       </w:r>
       <w:proofErr w:type="spellStart"/>
       <w:r>
@@ -3530,8 +3508,8 @@
           <w:szCs w:val="24"/>
         </w:rPr>
       </w:pPr>
-      <w:bookmarkStart w:id="10" w:name="_Toc463450139"/>
-      <w:bookmarkStart w:id="11" w:name="_Toc463450492"/>
+      <w:bookmarkStart w:id="9" w:name="_Toc463450139"/>
+      <w:bookmarkStart w:id="10" w:name="_Toc463450492"/>
       <w:proofErr w:type="spellStart"/>
       <w:r>
         <w:rPr>
@@ -3562,8 +3540,8 @@
         </w:rPr>
         <w:t>Liskov</w:t>
       </w:r>
+      <w:bookmarkEnd w:id="9"/>
       <w:bookmarkEnd w:id="10"/>
-      <w:bookmarkEnd w:id="11"/>
       <w:proofErr w:type="spellEnd"/>
     </w:p>
     <w:p>
@@ -4103,17 +4081,7 @@
             <w:szCs w:val="24"/>
             <w:lang w:val="es-PE"/>
           </w:rPr>
-          <w:t xml:space="preserve">base de </w:t>
-        </w:r>
-        <w:r>
-          <w:rPr>
-            <w:rFonts w:ascii="Arial" w:hAnsi="Arial" w:cs="Arial"/>
-            <w:sz w:val="24"/>
-            <w:szCs w:val="24"/>
-            <w:lang w:val="es-PE"/>
-          </w:rPr>
-          <w:lastRenderedPageBreak/>
-          <w:t>datos</w:t>
+          <w:t>base de datos</w:t>
         </w:r>
       </w:hyperlink>
       <w:r>
@@ -4507,286 +4475,19 @@
       <w:r>
         <w:rPr>
           <w:rFonts w:ascii="Arial" w:hAnsi="Arial" w:cs="Arial"/>
-          <w:sz w:val="24"/>
-          <w:szCs w:val="24"/>
-          <w:lang w:val="es-PE"/>
-        </w:rPr>
-        <w:t>Es un </w:t>
-      </w:r>
-      <w:hyperlink r:id="rId32" w:tooltip="Lenguaje de programación" w:history="1">
-        <w:r>
-          <w:rPr>
-            <w:rFonts w:ascii="Arial" w:hAnsi="Arial" w:cs="Arial"/>
-            <w:sz w:val="24"/>
-            <w:szCs w:val="24"/>
-            <w:lang w:val="es-PE"/>
-          </w:rPr>
-          <w:t>lenguaje de programación</w:t>
-        </w:r>
-      </w:hyperlink>
-      <w:r>
-        <w:rPr>
-          <w:rFonts w:ascii="Arial" w:hAnsi="Arial" w:cs="Arial"/>
-          <w:sz w:val="24"/>
-          <w:szCs w:val="24"/>
-          <w:lang w:val="es-PE"/>
-        </w:rPr>
-        <w:t> creado por el instituto de tecnología de Massachusetts (</w:t>
-      </w:r>
-      <w:hyperlink r:id="rId33" w:tooltip="MIT" w:history="1">
-        <w:r>
-          <w:rPr>
-            <w:rFonts w:ascii="Arial" w:hAnsi="Arial" w:cs="Arial"/>
-            <w:sz w:val="24"/>
-            <w:szCs w:val="24"/>
-            <w:lang w:val="es-PE"/>
-          </w:rPr>
-          <w:t>MIT</w:t>
-        </w:r>
-      </w:hyperlink>
-      <w:r>
-        <w:rPr>
-          <w:rFonts w:ascii="Arial" w:hAnsi="Arial" w:cs="Arial"/>
-          <w:sz w:val="24"/>
-          <w:szCs w:val="24"/>
-          <w:lang w:val="es-PE"/>
-        </w:rPr>
-        <w:t>) por </w:t>
-      </w:r>
-      <w:proofErr w:type="spellStart"/>
-      <w:r>
-        <w:rPr>
-          <w:rFonts w:ascii="Arial" w:hAnsi="Arial" w:cs="Arial"/>
-          <w:sz w:val="24"/>
-          <w:szCs w:val="24"/>
-          <w:lang w:val="es-PE"/>
-        </w:rPr>
-        <w:fldChar w:fldCharType="begin"/>
-      </w:r>
-      <w:r>
-        <w:rPr>
-          <w:rFonts w:ascii="Arial" w:hAnsi="Arial" w:cs="Arial"/>
-          <w:sz w:val="24"/>
-          <w:szCs w:val="24"/>
-          <w:lang w:val="es-PE"/>
-        </w:rPr>
-        <w:instrText xml:space="preserve"> HYPERLINK "https://es.wikipedia.org/wiki/Barbara_Liskov" \o "Barbara Liskov" </w:instrText>
-      </w:r>
-      <w:r>
-        <w:rPr>
-          <w:rFonts w:ascii="Arial" w:hAnsi="Arial" w:cs="Arial"/>
-          <w:sz w:val="24"/>
-          <w:szCs w:val="24"/>
-          <w:lang w:val="es-PE"/>
-        </w:rPr>
-        <w:fldChar w:fldCharType="separate"/>
-      </w:r>
-      <w:r>
-        <w:rPr>
-          <w:rFonts w:ascii="Arial" w:hAnsi="Arial" w:cs="Arial"/>
-          <w:sz w:val="24"/>
-          <w:szCs w:val="24"/>
-          <w:lang w:val="es-PE"/>
-        </w:rPr>
-        <w:t>Barbara</w:t>
-      </w:r>
-      <w:proofErr w:type="spellEnd"/>
-      <w:r>
-        <w:rPr>
-          <w:rFonts w:ascii="Arial" w:hAnsi="Arial" w:cs="Arial"/>
-          <w:sz w:val="24"/>
-          <w:szCs w:val="24"/>
-          <w:lang w:val="es-PE"/>
-        </w:rPr>
-        <w:t xml:space="preserve"> </w:t>
-      </w:r>
-      <w:proofErr w:type="spellStart"/>
-      <w:r>
-        <w:rPr>
-          <w:rFonts w:ascii="Arial" w:hAnsi="Arial" w:cs="Arial"/>
-          <w:sz w:val="24"/>
-          <w:szCs w:val="24"/>
-          <w:lang w:val="es-PE"/>
-        </w:rPr>
-        <w:t>Liskov</w:t>
-      </w:r>
-      <w:proofErr w:type="spellEnd"/>
-      <w:r>
-        <w:rPr>
-          <w:rFonts w:ascii="Arial" w:hAnsi="Arial" w:cs="Arial"/>
-          <w:sz w:val="24"/>
-          <w:szCs w:val="24"/>
-          <w:lang w:val="es-PE"/>
-        </w:rPr>
-        <w:fldChar w:fldCharType="end"/>
-      </w:r>
-      <w:r>
-        <w:rPr>
-          <w:rFonts w:ascii="Arial" w:hAnsi="Arial" w:cs="Arial"/>
-          <w:sz w:val="24"/>
-          <w:szCs w:val="24"/>
-          <w:lang w:val="es-PE"/>
-        </w:rPr>
-        <w:t> y sus estudiantes entre </w:t>
-      </w:r>
-      <w:hyperlink r:id="rId34" w:tooltip="1974" w:history="1">
-        <w:r>
-          <w:rPr>
-            <w:rFonts w:ascii="Arial" w:hAnsi="Arial" w:cs="Arial"/>
-            <w:sz w:val="24"/>
-            <w:szCs w:val="24"/>
-            <w:lang w:val="es-PE"/>
-          </w:rPr>
-          <w:t>1974</w:t>
-        </w:r>
-      </w:hyperlink>
-      <w:r>
-        <w:rPr>
-          <w:rFonts w:ascii="Arial" w:hAnsi="Arial" w:cs="Arial"/>
-          <w:sz w:val="24"/>
-          <w:szCs w:val="24"/>
-          <w:lang w:val="es-PE"/>
-        </w:rPr>
-        <w:t> y </w:t>
-      </w:r>
-      <w:hyperlink r:id="rId35" w:tooltip="1975" w:history="1">
-        <w:r>
-          <w:rPr>
-            <w:rFonts w:ascii="Arial" w:hAnsi="Arial" w:cs="Arial"/>
-            <w:sz w:val="24"/>
-            <w:szCs w:val="24"/>
-            <w:lang w:val="es-PE"/>
-          </w:rPr>
-          <w:t>1975</w:t>
-        </w:r>
-      </w:hyperlink>
-      <w:r>
-        <w:rPr>
-          <w:rFonts w:ascii="Arial" w:hAnsi="Arial" w:cs="Arial"/>
-          <w:sz w:val="24"/>
-          <w:szCs w:val="24"/>
-          <w:lang w:val="es-PE"/>
-        </w:rPr>
-        <w:t>. Usaba constructores para los tipos de datos abstractos que se incluyeron en el código, un paso adelante en la </w:t>
-      </w:r>
-      <w:hyperlink r:id="rId36" w:tooltip="Programación orientada a objetos" w:history="1">
-        <w:r>
-          <w:rPr>
-            <w:rFonts w:ascii="Arial" w:hAnsi="Arial" w:cs="Arial"/>
-            <w:sz w:val="24"/>
-            <w:szCs w:val="24"/>
-            <w:lang w:val="es-PE"/>
-          </w:rPr>
-          <w:t>programación orientada a objetos</w:t>
-        </w:r>
-      </w:hyperlink>
-      <w:r>
-        <w:rPr>
-          <w:rFonts w:ascii="Arial" w:hAnsi="Arial" w:cs="Arial"/>
-          <w:sz w:val="24"/>
-          <w:szCs w:val="24"/>
-          <w:lang w:val="es-PE"/>
-        </w:rPr>
-        <w:t xml:space="preserve"> (POO). No obstante, muchas otras de las características de POO estaban incompletas o necesitaban un mayor desarrollo. Por otra parte, el lenguaje se obstaculiza por una sintaxis que en ocasiones puede resultar engorrosa. CLU y </w:t>
-      </w:r>
-      <w:proofErr w:type="spellStart"/>
-      <w:r>
-        <w:rPr>
-          <w:rFonts w:ascii="Arial" w:hAnsi="Arial" w:cs="Arial"/>
-          <w:sz w:val="24"/>
-          <w:szCs w:val="24"/>
-          <w:lang w:val="es-PE"/>
-        </w:rPr>
-        <w:t>Alphard</w:t>
-      </w:r>
-      <w:proofErr w:type="spellEnd"/>
-      <w:r>
-        <w:rPr>
-          <w:rFonts w:ascii="Arial" w:hAnsi="Arial" w:cs="Arial"/>
-          <w:sz w:val="24"/>
-          <w:szCs w:val="24"/>
-          <w:lang w:val="es-PE"/>
-        </w:rPr>
-        <w:t xml:space="preserve"> parecen ser ambos lenguajes orientados a objetos completos, sin serlo en realidad.</w:t>
-      </w:r>
-    </w:p>
-    <w:p>
-      <w:pPr>
-        <w:spacing w:line="360" w:lineRule="auto"/>
-        <w:jc w:val="both"/>
-        <w:rPr>
-          <w:rFonts w:ascii="Arial" w:hAnsi="Arial" w:cs="Arial"/>
-          <w:sz w:val="24"/>
-          <w:szCs w:val="24"/>
-          <w:lang w:val="es-PE"/>
-        </w:rPr>
-      </w:pPr>
-    </w:p>
-    <w:p>
-      <w:pPr>
-        <w:spacing w:line="360" w:lineRule="auto"/>
-        <w:jc w:val="both"/>
-        <w:rPr>
-          <w:rFonts w:ascii="Arial" w:hAnsi="Arial" w:cs="Arial"/>
-          <w:sz w:val="24"/>
-          <w:szCs w:val="24"/>
-          <w:lang w:val="es-PE"/>
-        </w:rPr>
-      </w:pPr>
-    </w:p>
-    <w:p>
-      <w:pPr>
-        <w:spacing w:line="360" w:lineRule="auto"/>
-        <w:jc w:val="both"/>
-        <w:rPr>
-          <w:rFonts w:ascii="Arial" w:hAnsi="Arial" w:cs="Arial"/>
-          <w:sz w:val="24"/>
-          <w:szCs w:val="24"/>
-          <w:lang w:val="es-PE"/>
-        </w:rPr>
-      </w:pPr>
-    </w:p>
-    <w:p>
-      <w:pPr>
-        <w:spacing w:line="360" w:lineRule="auto"/>
-        <w:ind w:left="708"/>
-        <w:jc w:val="both"/>
-        <w:rPr>
-          <w:rFonts w:ascii="Arial" w:hAnsi="Arial" w:cs="Arial"/>
-          <w:sz w:val="24"/>
-          <w:szCs w:val="24"/>
-          <w:lang w:val="es-PE"/>
-        </w:rPr>
-      </w:pPr>
-    </w:p>
-    <w:p>
-      <w:pPr>
-        <w:spacing w:line="360" w:lineRule="auto"/>
-        <w:ind w:left="708"/>
-        <w:jc w:val="both"/>
-        <w:rPr>
-          <w:rFonts w:ascii="Arial" w:hAnsi="Arial" w:cs="Arial"/>
-          <w:sz w:val="24"/>
-          <w:szCs w:val="24"/>
-          <w:lang w:val="es-PE"/>
-        </w:rPr>
-      </w:pPr>
-      <w:r>
-        <w:rPr>
-          <w:rFonts w:ascii="Arial" w:hAnsi="Arial" w:cs="Arial"/>
           <w:noProof/>
           <w:sz w:val="24"/>
           <w:szCs w:val="24"/>
           <w:lang w:val="es-PE" w:eastAsia="es-PE"/>
         </w:rPr>
         <w:drawing>
-          <wp:anchor distT="0" distB="0" distL="114300" distR="114300" simplePos="0" relativeHeight="251675648" behindDoc="1" locked="0" layoutInCell="1" allowOverlap="1" wp14:anchorId="203384C0" wp14:editId="73788E0B">
+          <wp:anchor distT="0" distB="0" distL="114300" distR="114300" simplePos="0" relativeHeight="251675648" behindDoc="1" locked="0" layoutInCell="1" allowOverlap="1" wp14:anchorId="5701EA8B" wp14:editId="7F8FB221">
             <wp:simplePos x="0" y="0"/>
             <wp:positionH relativeFrom="margin">
-              <wp:posOffset>2185670</wp:posOffset>
+              <wp:posOffset>1888490</wp:posOffset>
             </wp:positionH>
             <wp:positionV relativeFrom="paragraph">
-              <wp:posOffset>314325</wp:posOffset>
+              <wp:posOffset>2178050</wp:posOffset>
             </wp:positionV>
             <wp:extent cx="1958340" cy="1631950"/>
             <wp:effectExtent l="0" t="0" r="3810" b="6350"/>
@@ -4805,7 +4506,7 @@
                     </pic:cNvPicPr>
                   </pic:nvPicPr>
                   <pic:blipFill>
-                    <a:blip r:embed="rId37">
+                    <a:blip r:embed="rId32">
                       <a:extLst>
                         <a:ext uri="{28A0092B-C50C-407E-A947-70E740481C1C}">
                           <a14:useLocalDpi xmlns:a14="http://schemas.microsoft.com/office/drawing/2010/main" val="0"/>
@@ -4820,7 +4521,7 @@
                   <pic:spPr bwMode="auto">
                     <a:xfrm>
                       <a:off x="0" y="0"/>
-                      <a:ext cx="1960216" cy="1633513"/>
+                      <a:ext cx="1958340" cy="1631950"/>
                     </a:xfrm>
                     <a:prstGeom prst="rect">
                       <a:avLst/>
@@ -4842,30 +4543,299 @@
           </wp:anchor>
         </w:drawing>
       </w:r>
-    </w:p>
-    <w:p>
-      <w:pPr>
-        <w:spacing w:line="360" w:lineRule="auto"/>
-        <w:jc w:val="both"/>
-        <w:rPr>
-          <w:rFonts w:ascii="Arial" w:hAnsi="Arial" w:cs="Arial"/>
-          <w:sz w:val="24"/>
-          <w:szCs w:val="24"/>
-          <w:lang w:val="es-PE"/>
-        </w:rPr>
-      </w:pPr>
-    </w:p>
-    <w:p>
-      <w:pPr>
-        <w:spacing w:line="360" w:lineRule="auto"/>
-        <w:jc w:val="both"/>
-        <w:rPr>
-          <w:rFonts w:ascii="Arial" w:hAnsi="Arial" w:cs="Arial"/>
-          <w:sz w:val="24"/>
-          <w:szCs w:val="24"/>
-          <w:lang w:val="es-PE"/>
-        </w:rPr>
-      </w:pPr>
+      <w:r>
+        <w:rPr>
+          <w:rFonts w:ascii="Arial" w:hAnsi="Arial" w:cs="Arial"/>
+          <w:sz w:val="24"/>
+          <w:szCs w:val="24"/>
+          <w:lang w:val="es-PE"/>
+        </w:rPr>
+        <w:t>Es un </w:t>
+      </w:r>
+      <w:hyperlink r:id="rId33" w:tooltip="Lenguaje de programación" w:history="1">
+        <w:r>
+          <w:rPr>
+            <w:rFonts w:ascii="Arial" w:hAnsi="Arial" w:cs="Arial"/>
+            <w:sz w:val="24"/>
+            <w:szCs w:val="24"/>
+            <w:lang w:val="es-PE"/>
+          </w:rPr>
+          <w:t>lenguaje de programación</w:t>
+        </w:r>
+      </w:hyperlink>
+      <w:r>
+        <w:rPr>
+          <w:rFonts w:ascii="Arial" w:hAnsi="Arial" w:cs="Arial"/>
+          <w:sz w:val="24"/>
+          <w:szCs w:val="24"/>
+          <w:lang w:val="es-PE"/>
+        </w:rPr>
+        <w:t> creado por el instituto de tecnología de Massachusetts (</w:t>
+      </w:r>
+      <w:hyperlink r:id="rId34" w:tooltip="MIT" w:history="1">
+        <w:r>
+          <w:rPr>
+            <w:rFonts w:ascii="Arial" w:hAnsi="Arial" w:cs="Arial"/>
+            <w:sz w:val="24"/>
+            <w:szCs w:val="24"/>
+            <w:lang w:val="es-PE"/>
+          </w:rPr>
+          <w:t>MIT</w:t>
+        </w:r>
+      </w:hyperlink>
+      <w:r>
+        <w:rPr>
+          <w:rFonts w:ascii="Arial" w:hAnsi="Arial" w:cs="Arial"/>
+          <w:sz w:val="24"/>
+          <w:szCs w:val="24"/>
+          <w:lang w:val="es-PE"/>
+        </w:rPr>
+        <w:t>) por </w:t>
+      </w:r>
+      <w:proofErr w:type="spellStart"/>
+      <w:r>
+        <w:rPr>
+          <w:rFonts w:ascii="Arial" w:hAnsi="Arial" w:cs="Arial"/>
+          <w:sz w:val="24"/>
+          <w:szCs w:val="24"/>
+          <w:lang w:val="es-PE"/>
+        </w:rPr>
+        <w:fldChar w:fldCharType="begin"/>
+      </w:r>
+      <w:r>
+        <w:rPr>
+          <w:rFonts w:ascii="Arial" w:hAnsi="Arial" w:cs="Arial"/>
+          <w:sz w:val="24"/>
+          <w:szCs w:val="24"/>
+          <w:lang w:val="es-PE"/>
+        </w:rPr>
+        <w:instrText xml:space="preserve"> HYPERLINK "https://es.wikipedia.org/wiki/Barbara_Liskov" \o "Barbara Liskov" </w:instrText>
+      </w:r>
+      <w:r>
+        <w:rPr>
+          <w:rFonts w:ascii="Arial" w:hAnsi="Arial" w:cs="Arial"/>
+          <w:sz w:val="24"/>
+          <w:szCs w:val="24"/>
+          <w:lang w:val="es-PE"/>
+        </w:rPr>
+        <w:fldChar w:fldCharType="separate"/>
+      </w:r>
+      <w:r>
+        <w:rPr>
+          <w:rFonts w:ascii="Arial" w:hAnsi="Arial" w:cs="Arial"/>
+          <w:sz w:val="24"/>
+          <w:szCs w:val="24"/>
+          <w:lang w:val="es-PE"/>
+        </w:rPr>
+        <w:t>Barbara</w:t>
+      </w:r>
+      <w:proofErr w:type="spellEnd"/>
+      <w:r>
+        <w:rPr>
+          <w:rFonts w:ascii="Arial" w:hAnsi="Arial" w:cs="Arial"/>
+          <w:sz w:val="24"/>
+          <w:szCs w:val="24"/>
+          <w:lang w:val="es-PE"/>
+        </w:rPr>
+        <w:t xml:space="preserve"> </w:t>
+      </w:r>
+      <w:proofErr w:type="spellStart"/>
+      <w:r>
+        <w:rPr>
+          <w:rFonts w:ascii="Arial" w:hAnsi="Arial" w:cs="Arial"/>
+          <w:sz w:val="24"/>
+          <w:szCs w:val="24"/>
+          <w:lang w:val="es-PE"/>
+        </w:rPr>
+        <w:t>Liskov</w:t>
+      </w:r>
+      <w:proofErr w:type="spellEnd"/>
+      <w:r>
+        <w:rPr>
+          <w:rFonts w:ascii="Arial" w:hAnsi="Arial" w:cs="Arial"/>
+          <w:sz w:val="24"/>
+          <w:szCs w:val="24"/>
+          <w:lang w:val="es-PE"/>
+        </w:rPr>
+        <w:fldChar w:fldCharType="end"/>
+      </w:r>
+      <w:r>
+        <w:rPr>
+          <w:rFonts w:ascii="Arial" w:hAnsi="Arial" w:cs="Arial"/>
+          <w:sz w:val="24"/>
+          <w:szCs w:val="24"/>
+          <w:lang w:val="es-PE"/>
+        </w:rPr>
+        <w:t> y sus estudiantes entre </w:t>
+      </w:r>
+      <w:hyperlink r:id="rId35" w:tooltip="1974" w:history="1">
+        <w:r>
+          <w:rPr>
+            <w:rFonts w:ascii="Arial" w:hAnsi="Arial" w:cs="Arial"/>
+            <w:sz w:val="24"/>
+            <w:szCs w:val="24"/>
+            <w:lang w:val="es-PE"/>
+          </w:rPr>
+          <w:t>1974</w:t>
+        </w:r>
+      </w:hyperlink>
+      <w:r>
+        <w:rPr>
+          <w:rFonts w:ascii="Arial" w:hAnsi="Arial" w:cs="Arial"/>
+          <w:sz w:val="24"/>
+          <w:szCs w:val="24"/>
+          <w:lang w:val="es-PE"/>
+        </w:rPr>
+        <w:t> y </w:t>
+      </w:r>
+      <w:hyperlink r:id="rId36" w:tooltip="1975" w:history="1">
+        <w:r>
+          <w:rPr>
+            <w:rFonts w:ascii="Arial" w:hAnsi="Arial" w:cs="Arial"/>
+            <w:sz w:val="24"/>
+            <w:szCs w:val="24"/>
+            <w:lang w:val="es-PE"/>
+          </w:rPr>
+          <w:t>1975</w:t>
+        </w:r>
+      </w:hyperlink>
+      <w:r>
+        <w:rPr>
+          <w:rFonts w:ascii="Arial" w:hAnsi="Arial" w:cs="Arial"/>
+          <w:sz w:val="24"/>
+          <w:szCs w:val="24"/>
+          <w:lang w:val="es-PE"/>
+        </w:rPr>
+        <w:t>. Usaba constructores para los tipos de datos abstractos que se incluyeron en el código, un paso adelante en la </w:t>
+      </w:r>
+      <w:hyperlink r:id="rId37" w:tooltip="Programación orientada a objetos" w:history="1">
+        <w:r>
+          <w:rPr>
+            <w:rFonts w:ascii="Arial" w:hAnsi="Arial" w:cs="Arial"/>
+            <w:sz w:val="24"/>
+            <w:szCs w:val="24"/>
+            <w:lang w:val="es-PE"/>
+          </w:rPr>
+          <w:t>programación orientada a objetos</w:t>
+        </w:r>
+      </w:hyperlink>
+      <w:r>
+        <w:rPr>
+          <w:rFonts w:ascii="Arial" w:hAnsi="Arial" w:cs="Arial"/>
+          <w:sz w:val="24"/>
+          <w:szCs w:val="24"/>
+          <w:lang w:val="es-PE"/>
+        </w:rPr>
+        <w:t xml:space="preserve"> (POO). No obstante, muchas otras de las características de POO estaban incompletas o necesitaban un mayor desarrollo. Por otra parte, el lenguaje se obstaculiza por una sintaxis que en ocasiones puede resultar engorrosa. CLU y </w:t>
+      </w:r>
+      <w:proofErr w:type="spellStart"/>
+      <w:r>
+        <w:rPr>
+          <w:rFonts w:ascii="Arial" w:hAnsi="Arial" w:cs="Arial"/>
+          <w:sz w:val="24"/>
+          <w:szCs w:val="24"/>
+          <w:lang w:val="es-PE"/>
+        </w:rPr>
+        <w:t>Alphard</w:t>
+      </w:r>
+      <w:proofErr w:type="spellEnd"/>
+      <w:r>
+        <w:rPr>
+          <w:rFonts w:ascii="Arial" w:hAnsi="Arial" w:cs="Arial"/>
+          <w:sz w:val="24"/>
+          <w:szCs w:val="24"/>
+          <w:lang w:val="es-PE"/>
+        </w:rPr>
+        <w:t xml:space="preserve"> parecen ser ambos lenguajes orientados a objetos completos, sin serlo en realidad.</w:t>
+      </w:r>
+    </w:p>
+    <w:p>
+      <w:pPr>
+        <w:spacing w:line="360" w:lineRule="auto"/>
+        <w:jc w:val="both"/>
+        <w:rPr>
+          <w:rFonts w:ascii="Arial" w:hAnsi="Arial" w:cs="Arial"/>
+          <w:sz w:val="24"/>
+          <w:szCs w:val="24"/>
+          <w:lang w:val="es-PE"/>
+        </w:rPr>
+      </w:pPr>
+    </w:p>
+    <w:p>
+      <w:pPr>
+        <w:spacing w:line="360" w:lineRule="auto"/>
+        <w:jc w:val="both"/>
+        <w:rPr>
+          <w:rFonts w:ascii="Arial" w:hAnsi="Arial" w:cs="Arial"/>
+          <w:sz w:val="24"/>
+          <w:szCs w:val="24"/>
+          <w:lang w:val="es-PE"/>
+        </w:rPr>
+      </w:pPr>
+    </w:p>
+    <w:p>
+      <w:pPr>
+        <w:spacing w:line="360" w:lineRule="auto"/>
+        <w:jc w:val="both"/>
+        <w:rPr>
+          <w:rFonts w:ascii="Arial" w:hAnsi="Arial" w:cs="Arial"/>
+          <w:sz w:val="24"/>
+          <w:szCs w:val="24"/>
+          <w:lang w:val="es-PE"/>
+        </w:rPr>
+      </w:pPr>
+    </w:p>
+    <w:p>
+      <w:pPr>
+        <w:spacing w:line="360" w:lineRule="auto"/>
+        <w:ind w:left="708"/>
+        <w:jc w:val="both"/>
+        <w:rPr>
+          <w:rFonts w:ascii="Arial" w:hAnsi="Arial" w:cs="Arial"/>
+          <w:sz w:val="24"/>
+          <w:szCs w:val="24"/>
+          <w:lang w:val="es-PE"/>
+        </w:rPr>
+      </w:pPr>
+    </w:p>
+    <w:p>
+      <w:pPr>
+        <w:spacing w:line="360" w:lineRule="auto"/>
+        <w:ind w:left="708"/>
+        <w:jc w:val="both"/>
+        <w:rPr>
+          <w:rFonts w:ascii="Arial" w:hAnsi="Arial" w:cs="Arial"/>
+          <w:sz w:val="24"/>
+          <w:szCs w:val="24"/>
+          <w:lang w:val="es-PE"/>
+        </w:rPr>
+      </w:pPr>
+    </w:p>
+    <w:p>
+      <w:pPr>
+        <w:spacing w:line="360" w:lineRule="auto"/>
+        <w:jc w:val="both"/>
+        <w:rPr>
+          <w:rFonts w:ascii="Arial" w:hAnsi="Arial" w:cs="Arial"/>
+          <w:sz w:val="24"/>
+          <w:szCs w:val="24"/>
+          <w:lang w:val="es-PE"/>
+        </w:rPr>
+      </w:pPr>
+    </w:p>
+    <w:p>
+      <w:pPr>
+        <w:spacing w:line="360" w:lineRule="auto"/>
+        <w:jc w:val="both"/>
+        <w:rPr>
+          <w:rFonts w:ascii="Arial" w:hAnsi="Arial" w:cs="Arial"/>
+          <w:sz w:val="24"/>
+          <w:szCs w:val="24"/>
+          <w:lang w:val="es-PE"/>
+        </w:rPr>
+      </w:pPr>
+      <w:bookmarkStart w:id="11" w:name="_GoBack"/>
+      <w:bookmarkEnd w:id="11"/>
     </w:p>
     <w:p>
       <w:pPr>
@@ -7067,25 +7037,7 @@
           <w:sz w:val="24"/>
           <w:szCs w:val="24"/>
         </w:rPr>
-        <w:t xml:space="preserve">. Gracias al principio de inversión de dependencias, podemos hacer que el código que es el núcleo de nuestra aplicación no dependa de los detalles de implementación, como pueden ser el </w:t>
-      </w:r>
-      <w:proofErr w:type="spellStart"/>
-      <w:r>
-        <w:rPr>
-          <w:rFonts w:ascii="Arial" w:hAnsi="Arial" w:cs="Arial"/>
-          <w:sz w:val="24"/>
-          <w:szCs w:val="24"/>
-        </w:rPr>
-        <w:t>framework</w:t>
-      </w:r>
-      <w:proofErr w:type="spellEnd"/>
-      <w:r>
-        <w:rPr>
-          <w:rFonts w:ascii="Arial" w:hAnsi="Arial" w:cs="Arial"/>
-          <w:sz w:val="24"/>
-          <w:szCs w:val="24"/>
-        </w:rPr>
-        <w:t xml:space="preserve"> que utilices, la base de datos, cómo te conectes a tu servidor… Todos estos aspectos se especificarán mediante interfaces, y el núcleo no tendrá que conocer cuál es la implementación real para funcionar.</w:t>
+        <w:t>. Gracias al principio de inversión de dependencias, podemos hacer que el código que es el núcleo de nuestra aplicación no dependa de los detalles de implementación, como pueden ser el framework que utilices, la base de datos, cómo te conectes a tu servidor… Todos estos aspectos se especificarán mediante interfaces, y el núcleo no tendrá que conocer cuál es la implementación real para funcionar.</w:t>
       </w:r>
     </w:p>
     <w:p>
@@ -7510,7 +7462,6 @@
           <w:szCs w:val="24"/>
           <w:lang w:val="es-PE" w:eastAsia="es-PE"/>
         </w:rPr>
-        <w:lastRenderedPageBreak/>
         <w:drawing>
           <wp:inline distT="0" distB="0" distL="0" distR="0" wp14:anchorId="1EA7D579" wp14:editId="27B556BB">
             <wp:extent cx="5400040" cy="5710555"/>
@@ -7640,7 +7591,6 @@
           <w:b/>
           <w:sz w:val="28"/>
         </w:rPr>
-        <w:lastRenderedPageBreak/>
         <w:t>2.- EL PRINCIPIO DE ABIERTO/CERRADO DE MEYER</w:t>
       </w:r>
       <w:bookmarkEnd w:id="18"/>
@@ -8329,7 +8279,6 @@
           <w:b/>
           <w:sz w:val="28"/>
         </w:rPr>
-        <w:lastRenderedPageBreak/>
         <w:t>3. PRINCIPIO DE SUSTITUCION DE LISKOV</w:t>
       </w:r>
       <w:bookmarkEnd w:id="19"/>
@@ -8598,7 +8547,6 @@
           <w:szCs w:val="24"/>
           <w:lang w:val="es-PE"/>
         </w:rPr>
-        <w:lastRenderedPageBreak/>
         <w:t>Básicamente, LSP afirma que si tenemos dos objetos de tipos diferentes –</w:t>
       </w:r>
       <w:r>
@@ -9096,7 +9044,6 @@
           <w:szCs w:val="24"/>
           <w:lang w:val="es-PE"/>
         </w:rPr>
-        <w:lastRenderedPageBreak/>
         <w:t xml:space="preserve">El Principio de Substitución de </w:t>
       </w:r>
       <w:proofErr w:type="spellStart"/>
@@ -9380,7 +9327,6 @@
           <w:b/>
           <w:sz w:val="28"/>
         </w:rPr>
-        <w:lastRenderedPageBreak/>
         <w:t xml:space="preserve">4 </w:t>
       </w:r>
       <w:r>
@@ -9881,7 +9827,6 @@
           <w:sz w:val="24"/>
           <w:szCs w:val="24"/>
         </w:rPr>
-        <w:lastRenderedPageBreak/>
         <w:t xml:space="preserve">¿Qué ocurre ahora con los </w:t>
       </w:r>
       <w:proofErr w:type="spellStart"/>
@@ -10233,7 +10178,6 @@
           <w:noProof/>
           <w:lang w:val="es-PE" w:eastAsia="es-PE"/>
         </w:rPr>
-        <w:lastRenderedPageBreak/>
         <w:drawing>
           <wp:anchor distT="0" distB="0" distL="114300" distR="114300" simplePos="0" relativeHeight="251669504" behindDoc="1" locked="0" layoutInCell="1" allowOverlap="1" wp14:anchorId="31B15EDA" wp14:editId="7C90A350">
             <wp:simplePos x="0" y="0"/>
@@ -10681,7 +10625,6 @@
           <w:sz w:val="24"/>
           <w:szCs w:val="24"/>
         </w:rPr>
-        <w:lastRenderedPageBreak/>
         <w:t xml:space="preserve">¿Qué hacer con </w:t>
       </w:r>
       <w:r>
@@ -10946,7 +10889,6 @@
           <w:b/>
           <w:sz w:val="28"/>
         </w:rPr>
-        <w:lastRenderedPageBreak/>
         <w:t>5.</w:t>
       </w:r>
       <w:r>
@@ -11281,7 +11223,6 @@
           <w:noProof/>
           <w:lang w:val="es-PE" w:eastAsia="es-PE"/>
         </w:rPr>
-        <w:lastRenderedPageBreak/>
         <w:drawing>
           <wp:anchor distT="0" distB="0" distL="114300" distR="114300" simplePos="0" relativeHeight="251681792" behindDoc="1" locked="0" layoutInCell="1" allowOverlap="1" wp14:anchorId="1CE0A966" wp14:editId="71CF6C9E">
             <wp:simplePos x="0" y="0"/>
@@ -11592,7 +11533,6 @@
           <w:szCs w:val="24"/>
           <w:shd w:val="clear" w:color="auto" w:fill="FFFFFF"/>
         </w:rPr>
-        <w:lastRenderedPageBreak/>
         <w:t xml:space="preserve">¿Y si ahora queremos pagar por </w:t>
       </w:r>
       <w:proofErr w:type="spellStart"/>
@@ -11816,7 +11756,6 @@
           <w:b/>
           <w:sz w:val="28"/>
         </w:rPr>
-        <w:lastRenderedPageBreak/>
         <w:t>CONCLUSIONES</w:t>
       </w:r>
       <w:bookmarkEnd w:id="22"/>
@@ -12210,7 +12149,6 @@
           <w:b/>
           <w:sz w:val="28"/>
         </w:rPr>
-        <w:lastRenderedPageBreak/>
         <w:t>RECOMENDACIONES</w:t>
       </w:r>
       <w:bookmarkEnd w:id="23"/>
@@ -15258,7 +15196,7 @@
 </file>
 
 <file path=customXml/itemProps1.xml><?xml version="1.0" encoding="utf-8"?>
-<ds:datastoreItem xmlns:ds="http://schemas.openxmlformats.org/officeDocument/2006/customXml" ds:itemID="{C393B0EF-F679-432F-8F55-A5C9E418D6A8}">
+<ds:datastoreItem xmlns:ds="http://schemas.openxmlformats.org/officeDocument/2006/customXml" ds:itemID="{AE61CA9B-0172-408A-8946-DFACBBC55684}">
   <ds:schemaRefs>
     <ds:schemaRef ds:uri="http://schemas.openxmlformats.org/officeDocument/2006/bibliography"/>
   </ds:schemaRefs>

</xml_diff>